<commit_message>
update databse midterm abstraction docx
</commit_message>
<xml_diff>
--- a/bin/database midterm abstract.docx
+++ b/bin/database midterm abstract.docx
@@ -898,12 +898,900 @@
         <w:jc w:val="left"/>
         <w:rPr>
           <w:rFonts w:eastAsiaTheme="minorHAnsi" w:hint="eastAsia"/>
-          <w:b/>
-          <w:bCs/>
+        </w:rPr>
+      </w:pPr>
+      <w:r>
+        <w:rPr>
+          <w:rFonts w:eastAsiaTheme="minorHAnsi" w:hint="eastAsia"/>
+          <w:b/>
+          <w:bCs/>
+        </w:rPr>
+        <w:lastRenderedPageBreak/>
+        <w:t>E</w:t>
+      </w:r>
+      <w:r>
+        <w:rPr>
+          <w:rFonts w:eastAsiaTheme="minorHAnsi"/>
+          <w:b/>
+          <w:bCs/>
+        </w:rPr>
+        <w:t>R</w:t>
+      </w:r>
+      <w:r>
+        <w:rPr>
+          <w:rFonts w:eastAsiaTheme="minorHAnsi" w:hint="eastAsia"/>
+          <w:b/>
+          <w:bCs/>
+        </w:rPr>
+        <w:t xml:space="preserve">다이어그램 </w:t>
+      </w:r>
+      <w:r>
+        <w:rPr>
+          <w:rFonts w:eastAsiaTheme="minorHAnsi"/>
+          <w:b/>
+          <w:bCs/>
+        </w:rPr>
+        <w:sym w:font="Wingdings" w:char="F0E0"/>
+      </w:r>
+      <w:r>
+        <w:rPr>
+          <w:rFonts w:eastAsiaTheme="minorHAnsi"/>
+          <w:b/>
+          <w:bCs/>
+        </w:rPr>
+        <w:t xml:space="preserve"> </w:t>
+      </w:r>
+      <w:r>
+        <w:rPr>
+          <w:rFonts w:eastAsiaTheme="minorHAnsi" w:hint="eastAsia"/>
+          <w:b/>
+          <w:bCs/>
+        </w:rPr>
+        <w:t>릴레이션 테이블로 변환하십시오</w:t>
+      </w:r>
+    </w:p>
+    <w:p>
+      <w:pPr>
+        <w:jc w:val="left"/>
+        <w:rPr>
+          <w:rFonts w:eastAsiaTheme="minorHAnsi"/>
+        </w:rPr>
+      </w:pPr>
+    </w:p>
+    <w:p>
+      <w:pPr>
+        <w:jc w:val="left"/>
+        <w:rPr>
+          <w:rFonts w:eastAsiaTheme="minorHAnsi"/>
+        </w:rPr>
+      </w:pPr>
+      <w:r>
+        <w:rPr>
+          <w:rFonts w:eastAsiaTheme="minorHAnsi" w:hint="eastAsia"/>
+        </w:rPr>
+        <w:t>/</w:t>
+      </w:r>
+      <w:r>
+        <w:rPr>
+          <w:rFonts w:eastAsiaTheme="minorHAnsi"/>
+        </w:rPr>
+        <w:t>/</w:t>
+      </w:r>
+      <w:proofErr w:type="spellStart"/>
+      <w:r>
+        <w:rPr>
+          <w:rFonts w:eastAsiaTheme="minorHAnsi" w:hint="eastAsia"/>
+        </w:rPr>
+        <w:t>핸드아웃중에</w:t>
+      </w:r>
+      <w:proofErr w:type="spellEnd"/>
+      <w:r>
+        <w:rPr>
+          <w:rFonts w:eastAsiaTheme="minorHAnsi" w:hint="eastAsia"/>
+        </w:rPr>
+        <w:t xml:space="preserve"> </w:t>
+      </w:r>
+      <w:r>
+        <w:rPr>
+          <w:rFonts w:eastAsiaTheme="minorHAnsi"/>
+        </w:rPr>
+        <w:t>easer</w:t>
+      </w:r>
+      <w:r>
+        <w:rPr>
+          <w:rFonts w:eastAsiaTheme="minorHAnsi" w:hint="eastAsia"/>
+        </w:rPr>
+        <w:t xml:space="preserve">관계는 </w:t>
+      </w:r>
+      <w:proofErr w:type="spellStart"/>
+      <w:r>
+        <w:rPr>
+          <w:rFonts w:eastAsiaTheme="minorHAnsi" w:hint="eastAsia"/>
+        </w:rPr>
+        <w:t>안한다</w:t>
+      </w:r>
+      <w:proofErr w:type="spellEnd"/>
+      <w:r>
+        <w:rPr>
+          <w:rFonts w:eastAsiaTheme="minorHAnsi" w:hint="eastAsia"/>
+        </w:rPr>
+        <w:t>.</w:t>
+      </w:r>
+      <w:r>
+        <w:rPr>
+          <w:rFonts w:eastAsiaTheme="minorHAnsi"/>
+        </w:rPr>
+        <w:t xml:space="preserve"> </w:t>
+      </w:r>
+      <w:r>
+        <w:rPr>
+          <w:rFonts w:eastAsiaTheme="minorHAnsi" w:hint="eastAsia"/>
+        </w:rPr>
+        <w:t>버블~</w:t>
+      </w:r>
+      <w:r>
+        <w:rPr>
+          <w:rFonts w:eastAsiaTheme="minorHAnsi"/>
+        </w:rPr>
+        <w:t>~</w:t>
+      </w:r>
+      <w:r>
+        <w:rPr>
+          <w:rFonts w:eastAsiaTheme="minorHAnsi" w:hint="eastAsia"/>
+        </w:rPr>
+        <w:t xml:space="preserve">도 </w:t>
+      </w:r>
+      <w:proofErr w:type="spellStart"/>
+      <w:r>
+        <w:rPr>
+          <w:rFonts w:eastAsiaTheme="minorHAnsi" w:hint="eastAsia"/>
+        </w:rPr>
+        <w:t>안한다</w:t>
+      </w:r>
+      <w:proofErr w:type="spellEnd"/>
+      <w:r>
+        <w:rPr>
+          <w:rFonts w:eastAsiaTheme="minorHAnsi" w:hint="eastAsia"/>
+        </w:rPr>
+        <w:t>.</w:t>
+      </w:r>
+      <w:r>
+        <w:rPr>
+          <w:rFonts w:eastAsiaTheme="minorHAnsi"/>
+        </w:rPr>
+        <w:t xml:space="preserve"> Only 1</w:t>
+      </w:r>
+      <w:r>
+        <w:rPr>
+          <w:rFonts w:eastAsiaTheme="minorHAnsi" w:hint="eastAsia"/>
+        </w:rPr>
+        <w:t>대n</w:t>
+      </w:r>
+      <w:r>
+        <w:rPr>
+          <w:rFonts w:eastAsiaTheme="minorHAnsi"/>
+        </w:rPr>
+        <w:t>, n</w:t>
+      </w:r>
+      <w:r>
+        <w:rPr>
+          <w:rFonts w:eastAsiaTheme="minorHAnsi" w:hint="eastAsia"/>
+        </w:rPr>
+        <w:t>대n을 낼 예정</w:t>
+      </w:r>
+    </w:p>
+    <w:p>
+      <w:pPr>
+        <w:jc w:val="left"/>
+        <w:rPr>
+          <w:rFonts w:eastAsiaTheme="minorHAnsi"/>
+        </w:rPr>
+      </w:pPr>
+    </w:p>
+    <w:p>
+      <w:pPr>
+        <w:jc w:val="left"/>
+        <w:rPr>
+          <w:rFonts w:eastAsiaTheme="minorHAnsi"/>
+        </w:rPr>
+      </w:pPr>
+      <w:r>
+        <w:rPr>
+          <w:rFonts w:eastAsiaTheme="minorHAnsi" w:hint="eastAsia"/>
+        </w:rPr>
+        <w:t>정규형을</w:t>
+      </w:r>
+      <w:r>
+        <w:rPr>
+          <w:rFonts w:eastAsiaTheme="minorHAnsi"/>
+        </w:rPr>
+        <w:t xml:space="preserve"> </w:t>
+      </w:r>
+      <w:r>
+        <w:rPr>
+          <w:rFonts w:eastAsiaTheme="minorHAnsi" w:hint="eastAsia"/>
+        </w:rPr>
+        <w:t xml:space="preserve">만족하도록 릴레이션을 </w:t>
+      </w:r>
+      <w:proofErr w:type="gramStart"/>
+      <w:r>
+        <w:rPr>
+          <w:rFonts w:eastAsiaTheme="minorHAnsi" w:hint="eastAsia"/>
+        </w:rPr>
+        <w:t xml:space="preserve">분해하십시오 </w:t>
+      </w:r>
+      <w:r>
+        <w:rPr>
+          <w:rFonts w:eastAsiaTheme="minorHAnsi"/>
+        </w:rPr>
+        <w:t>/</w:t>
+      </w:r>
+      <w:proofErr w:type="gramEnd"/>
+      <w:r>
+        <w:rPr>
+          <w:rFonts w:eastAsiaTheme="minorHAnsi"/>
+        </w:rPr>
+        <w:t xml:space="preserve">/ </w:t>
+      </w:r>
+      <w:r>
+        <w:rPr>
+          <w:rFonts w:eastAsiaTheme="minorHAnsi" w:hint="eastAsia"/>
+        </w:rPr>
+        <w:t>정규형</w:t>
+      </w:r>
+      <w:r>
+        <w:rPr>
+          <w:rFonts w:eastAsiaTheme="minorHAnsi"/>
+        </w:rPr>
+        <w:t xml:space="preserve"> </w:t>
+      </w:r>
+      <w:r>
+        <w:rPr>
+          <w:rFonts w:eastAsiaTheme="minorHAnsi" w:hint="eastAsia"/>
+        </w:rPr>
+        <w:t>조건, 이유 공부 필요</w:t>
+      </w:r>
+    </w:p>
+    <w:p>
+      <w:pPr>
+        <w:jc w:val="left"/>
+        <w:rPr>
+          <w:rFonts w:eastAsiaTheme="minorHAnsi" w:hint="eastAsia"/>
+        </w:rPr>
+      </w:pPr>
+      <w:proofErr w:type="gramStart"/>
+      <w:r>
+        <w:rPr>
+          <w:rFonts w:eastAsiaTheme="minorHAnsi" w:hint="eastAsia"/>
+        </w:rPr>
+        <w:t>/</w:t>
+      </w:r>
+      <w:r>
+        <w:rPr>
+          <w:rFonts w:eastAsiaTheme="minorHAnsi"/>
+        </w:rPr>
+        <w:t>/ Boyce</w:t>
+      </w:r>
+      <w:proofErr w:type="gramEnd"/>
+      <w:r>
+        <w:rPr>
+          <w:rFonts w:eastAsiaTheme="minorHAnsi"/>
+        </w:rPr>
+        <w:t>-Codd</w:t>
+      </w:r>
+      <w:r>
+        <w:rPr>
+          <w:rFonts w:eastAsiaTheme="minorHAnsi" w:hint="eastAsia"/>
+        </w:rPr>
+        <w:t xml:space="preserve"> </w:t>
+      </w:r>
+      <w:proofErr w:type="spellStart"/>
+      <w:r>
+        <w:rPr>
+          <w:rFonts w:eastAsiaTheme="minorHAnsi" w:hint="eastAsia"/>
+        </w:rPr>
+        <w:t>정규형까지만</w:t>
+      </w:r>
+      <w:proofErr w:type="spellEnd"/>
+      <w:r>
+        <w:rPr>
+          <w:rFonts w:eastAsiaTheme="minorHAnsi" w:hint="eastAsia"/>
+        </w:rPr>
+        <w:t xml:space="preserve"> 공부하면 된다.</w:t>
+      </w:r>
+    </w:p>
+    <w:p>
+      <w:pPr>
+        <w:jc w:val="left"/>
+        <w:rPr>
+          <w:rFonts w:eastAsiaTheme="minorHAnsi" w:hint="eastAsia"/>
         </w:rPr>
       </w:pPr>
       <w:bookmarkStart w:id="0" w:name="_GoBack"/>
       <w:bookmarkEnd w:id="0"/>
+    </w:p>
+    <w:p>
+      <w:pPr>
+        <w:jc w:val="left"/>
+        <w:rPr>
+          <w:rFonts w:eastAsiaTheme="minorHAnsi"/>
+        </w:rPr>
+      </w:pPr>
+      <w:r>
+        <w:rPr>
+          <w:rFonts w:eastAsiaTheme="minorHAnsi" w:hint="eastAsia"/>
+        </w:rPr>
+        <w:t xml:space="preserve">분해할 때의 원칙의 </w:t>
+      </w:r>
+      <w:r>
+        <w:rPr>
+          <w:rFonts w:eastAsiaTheme="minorHAnsi"/>
+        </w:rPr>
+        <w:t>2</w:t>
+      </w:r>
+      <w:r>
+        <w:rPr>
+          <w:rFonts w:eastAsiaTheme="minorHAnsi" w:hint="eastAsia"/>
+        </w:rPr>
+        <w:t>가지를 자세히 설명하십시오.</w:t>
+      </w:r>
+      <w:r>
+        <w:rPr>
+          <w:rFonts w:eastAsiaTheme="minorHAnsi"/>
+        </w:rPr>
+        <w:t xml:space="preserve"> // </w:t>
+      </w:r>
+      <w:r>
+        <w:rPr>
+          <w:rFonts w:eastAsiaTheme="minorHAnsi" w:hint="eastAsia"/>
+        </w:rPr>
+        <w:t>무손실 분해,</w:t>
+      </w:r>
+      <w:r>
+        <w:rPr>
+          <w:rFonts w:eastAsiaTheme="minorHAnsi"/>
+        </w:rPr>
+        <w:t xml:space="preserve"> </w:t>
+      </w:r>
+      <w:r>
+        <w:rPr>
+          <w:rFonts w:eastAsiaTheme="minorHAnsi" w:hint="eastAsia"/>
+        </w:rPr>
+        <w:t>종속 관계 보존</w:t>
+      </w:r>
+    </w:p>
+    <w:p>
+      <w:pPr>
+        <w:jc w:val="center"/>
+        <w:rPr>
+          <w:rFonts w:eastAsiaTheme="minorHAnsi"/>
+          <w:b/>
+          <w:bCs/>
+        </w:rPr>
+      </w:pPr>
+      <w:r>
+        <w:rPr>
+          <w:rFonts w:eastAsiaTheme="minorHAnsi" w:hint="eastAsia"/>
+          <w:b/>
+          <w:bCs/>
+        </w:rPr>
+        <w:t>5장</w:t>
+      </w:r>
+    </w:p>
+    <w:p>
+      <w:pPr>
+        <w:jc w:val="left"/>
+        <w:rPr>
+          <w:rFonts w:eastAsiaTheme="minorHAnsi"/>
+        </w:rPr>
+      </w:pPr>
+      <w:r>
+        <w:rPr>
+          <w:rFonts w:eastAsiaTheme="minorHAnsi" w:hint="eastAsia"/>
+        </w:rPr>
+        <w:t xml:space="preserve">//데이터 설계는 시험에 </w:t>
+      </w:r>
+      <w:proofErr w:type="spellStart"/>
+      <w:r>
+        <w:rPr>
+          <w:rFonts w:eastAsiaTheme="minorHAnsi" w:hint="eastAsia"/>
+        </w:rPr>
+        <w:t>낸다기</w:t>
+      </w:r>
+      <w:proofErr w:type="spellEnd"/>
+      <w:r>
+        <w:rPr>
+          <w:rFonts w:eastAsiaTheme="minorHAnsi" w:hint="eastAsia"/>
+        </w:rPr>
+        <w:t xml:space="preserve"> 보다는 </w:t>
+      </w:r>
+      <w:r>
+        <w:rPr>
+          <w:rFonts w:eastAsiaTheme="minorHAnsi"/>
+        </w:rPr>
+        <w:t>ER</w:t>
+      </w:r>
+      <w:r>
+        <w:rPr>
+          <w:rFonts w:eastAsiaTheme="minorHAnsi" w:hint="eastAsia"/>
+        </w:rPr>
+        <w:t xml:space="preserve">다이어그램이 그려지면 </w:t>
+      </w:r>
+      <w:proofErr w:type="spellStart"/>
+      <w:r>
+        <w:rPr>
+          <w:rFonts w:eastAsiaTheme="minorHAnsi" w:hint="eastAsia"/>
+        </w:rPr>
+        <w:t>데이블로</w:t>
+      </w:r>
+      <w:proofErr w:type="spellEnd"/>
+      <w:r>
+        <w:rPr>
+          <w:rFonts w:eastAsiaTheme="minorHAnsi" w:hint="eastAsia"/>
+        </w:rPr>
+        <w:t xml:space="preserve"> 표현.</w:t>
+      </w:r>
+    </w:p>
+    <w:p>
+      <w:pPr>
+        <w:jc w:val="left"/>
+        <w:rPr>
+          <w:rFonts w:eastAsiaTheme="minorHAnsi"/>
+          <w:b/>
+          <w:bCs/>
+        </w:rPr>
+      </w:pPr>
+      <w:r>
+        <w:rPr>
+          <w:rFonts w:eastAsiaTheme="minorHAnsi"/>
+          <w:b/>
+          <w:bCs/>
+        </w:rPr>
+        <w:t>//</w:t>
+      </w:r>
+      <w:r>
+        <w:rPr>
+          <w:rFonts w:eastAsiaTheme="minorHAnsi" w:hint="eastAsia"/>
+          <w:b/>
+          <w:bCs/>
+        </w:rPr>
+        <w:t>이걸 보지 말고 핸드아웃을 봐라!</w:t>
+      </w:r>
+      <w:r>
+        <w:rPr>
+          <w:rFonts w:eastAsiaTheme="minorHAnsi"/>
+          <w:b/>
+          <w:bCs/>
+        </w:rPr>
+        <w:t>!</w:t>
+      </w:r>
+    </w:p>
+    <w:p>
+      <w:pPr>
+        <w:jc w:val="left"/>
+        <w:rPr>
+          <w:rFonts w:eastAsiaTheme="minorHAnsi"/>
+          <w:b/>
+          <w:bCs/>
+        </w:rPr>
+      </w:pPr>
+    </w:p>
+    <w:p>
+      <w:pPr>
+        <w:jc w:val="center"/>
+        <w:rPr>
+          <w:rFonts w:eastAsiaTheme="minorHAnsi"/>
+          <w:b/>
+          <w:bCs/>
+        </w:rPr>
+      </w:pPr>
+      <w:r>
+        <w:rPr>
+          <w:rFonts w:eastAsiaTheme="minorHAnsi" w:hint="eastAsia"/>
+          <w:b/>
+          <w:bCs/>
+        </w:rPr>
+        <w:t>6장</w:t>
+      </w:r>
+    </w:p>
+    <w:p>
+      <w:pPr>
+        <w:jc w:val="left"/>
+        <w:rPr>
+          <w:rFonts w:eastAsiaTheme="minorHAnsi"/>
+          <w:b/>
+          <w:bCs/>
+        </w:rPr>
+      </w:pPr>
+      <w:r>
+        <w:rPr>
+          <w:rFonts w:eastAsiaTheme="minorHAnsi" w:hint="eastAsia"/>
+          <w:b/>
+          <w:bCs/>
+        </w:rPr>
+        <w:t>질의(테이블</w:t>
+      </w:r>
+      <w:r>
+        <w:rPr>
+          <w:rFonts w:eastAsiaTheme="minorHAnsi"/>
+          <w:b/>
+          <w:bCs/>
+        </w:rPr>
+        <w:t>)</w:t>
+      </w:r>
+      <w:r>
+        <w:rPr>
+          <w:rFonts w:eastAsiaTheme="minorHAnsi" w:hint="eastAsia"/>
+          <w:b/>
+          <w:bCs/>
+        </w:rPr>
+        <w:t>을 주고</w:t>
+      </w:r>
+      <w:r>
+        <w:rPr>
+          <w:rFonts w:eastAsiaTheme="minorHAnsi"/>
+          <w:b/>
+          <w:bCs/>
+        </w:rPr>
+        <w:t>(</w:t>
+      </w:r>
+      <w:r>
+        <w:rPr>
+          <w:rFonts w:eastAsiaTheme="minorHAnsi" w:hint="eastAsia"/>
+          <w:b/>
+          <w:bCs/>
+        </w:rPr>
+        <w:t>말로 쓴 질의)</w:t>
+      </w:r>
+      <w:r>
+        <w:rPr>
+          <w:rFonts w:eastAsiaTheme="minorHAnsi"/>
+          <w:b/>
+          <w:bCs/>
+        </w:rPr>
+        <w:t xml:space="preserve"> </w:t>
+      </w:r>
+      <w:r>
+        <w:rPr>
+          <w:rFonts w:eastAsiaTheme="minorHAnsi" w:hint="eastAsia"/>
+          <w:b/>
+          <w:bCs/>
+        </w:rPr>
+        <w:t>관계대수를 작성하십시오</w:t>
+      </w:r>
+      <w:r>
+        <w:rPr>
+          <w:rFonts w:eastAsiaTheme="minorHAnsi"/>
+          <w:b/>
+          <w:bCs/>
+        </w:rPr>
+        <w:t>.</w:t>
+      </w:r>
+    </w:p>
+    <w:p>
+      <w:pPr>
+        <w:jc w:val="left"/>
+        <w:rPr>
+          <w:rFonts w:eastAsiaTheme="minorHAnsi"/>
+          <w:b/>
+          <w:bCs/>
+        </w:rPr>
+      </w:pPr>
+      <w:r>
+        <w:rPr>
+          <w:rFonts w:eastAsiaTheme="minorHAnsi" w:hint="eastAsia"/>
+          <w:b/>
+          <w:bCs/>
+        </w:rPr>
+        <w:t xml:space="preserve">그것에 해당하는 </w:t>
+      </w:r>
+      <w:r>
+        <w:rPr>
+          <w:rFonts w:eastAsiaTheme="minorHAnsi"/>
+          <w:b/>
+          <w:bCs/>
+        </w:rPr>
+        <w:t>SQL</w:t>
+      </w:r>
+      <w:r>
+        <w:rPr>
+          <w:rFonts w:eastAsiaTheme="minorHAnsi" w:hint="eastAsia"/>
+          <w:b/>
+          <w:bCs/>
+        </w:rPr>
+        <w:t>문을 작성하십시오.</w:t>
+      </w:r>
+    </w:p>
+    <w:p>
+      <w:pPr>
+        <w:jc w:val="left"/>
+        <w:rPr>
+          <w:rFonts w:eastAsiaTheme="minorHAnsi"/>
+          <w:b/>
+          <w:bCs/>
+        </w:rPr>
+      </w:pPr>
+    </w:p>
+    <w:p>
+      <w:pPr>
+        <w:jc w:val="left"/>
+        <w:rPr>
+          <w:rFonts w:eastAsiaTheme="minorHAnsi"/>
+          <w:b/>
+          <w:bCs/>
+        </w:rPr>
+      </w:pPr>
+      <w:r>
+        <w:rPr>
+          <w:rFonts w:eastAsiaTheme="minorHAnsi" w:hint="eastAsia"/>
+          <w:b/>
+          <w:bCs/>
+        </w:rPr>
+        <w:t xml:space="preserve">테이블(학생)을 주고 </w:t>
+      </w:r>
+      <w:r>
+        <w:rPr>
+          <w:rFonts w:eastAsiaTheme="minorHAnsi"/>
+          <w:b/>
+          <w:bCs/>
+        </w:rPr>
+        <w:t>SQL</w:t>
+      </w:r>
+      <w:r>
+        <w:rPr>
+          <w:rFonts w:eastAsiaTheme="minorHAnsi" w:hint="eastAsia"/>
+          <w:b/>
+          <w:bCs/>
+        </w:rPr>
+        <w:t>문을 작성하십시오.</w:t>
+      </w:r>
+    </w:p>
+    <w:p>
+      <w:pPr>
+        <w:jc w:val="left"/>
+        <w:rPr>
+          <w:rFonts w:eastAsiaTheme="minorHAnsi"/>
+          <w:b/>
+          <w:bCs/>
+        </w:rPr>
+      </w:pPr>
+    </w:p>
+    <w:p>
+      <w:pPr>
+        <w:jc w:val="left"/>
+        <w:rPr>
+          <w:rFonts w:eastAsiaTheme="minorHAnsi"/>
+        </w:rPr>
+      </w:pPr>
+      <w:r>
+        <w:rPr>
+          <w:rFonts w:eastAsiaTheme="minorHAnsi" w:hint="eastAsia"/>
+        </w:rPr>
+        <w:t xml:space="preserve">자퇴한 학생을 처리하기위한 </w:t>
+      </w:r>
+      <w:r>
+        <w:rPr>
+          <w:rFonts w:eastAsiaTheme="minorHAnsi"/>
+        </w:rPr>
+        <w:t>SQL</w:t>
+      </w:r>
+      <w:r>
+        <w:rPr>
+          <w:rFonts w:eastAsiaTheme="minorHAnsi" w:hint="eastAsia"/>
+        </w:rPr>
+        <w:t>문을 작성하십시오</w:t>
+      </w:r>
+    </w:p>
+    <w:p>
+      <w:pPr>
+        <w:jc w:val="left"/>
+        <w:rPr>
+          <w:rFonts w:eastAsiaTheme="minorHAnsi"/>
+        </w:rPr>
+      </w:pPr>
+    </w:p>
+    <w:p>
+      <w:pPr>
+        <w:jc w:val="left"/>
+        <w:rPr>
+          <w:rFonts w:eastAsiaTheme="minorHAnsi"/>
+        </w:rPr>
+      </w:pPr>
+      <w:r>
+        <w:rPr>
+          <w:rFonts w:eastAsiaTheme="minorHAnsi" w:hint="eastAsia"/>
+        </w:rPr>
+        <w:t>주소</w:t>
+      </w:r>
+      <w:r>
+        <w:rPr>
+          <w:rFonts w:eastAsiaTheme="minorHAnsi"/>
+        </w:rPr>
+        <w:t xml:space="preserve">, </w:t>
+      </w:r>
+      <w:r>
+        <w:rPr>
+          <w:rFonts w:eastAsiaTheme="minorHAnsi" w:hint="eastAsia"/>
+        </w:rPr>
+        <w:t>전화번호가 바뀌었으면 변경하는 명령문을 작성하십시오</w:t>
+      </w:r>
+    </w:p>
+    <w:p>
+      <w:pPr>
+        <w:jc w:val="left"/>
+        <w:rPr>
+          <w:rFonts w:eastAsiaTheme="minorHAnsi"/>
+        </w:rPr>
+      </w:pPr>
+    </w:p>
+    <w:p>
+      <w:pPr>
+        <w:jc w:val="left"/>
+        <w:rPr>
+          <w:rFonts w:eastAsiaTheme="minorHAnsi"/>
+        </w:rPr>
+      </w:pPr>
+      <w:r>
+        <w:rPr>
+          <w:rFonts w:eastAsiaTheme="minorHAnsi"/>
+        </w:rPr>
+        <w:t>View</w:t>
+      </w:r>
+      <w:r>
+        <w:rPr>
+          <w:rFonts w:eastAsiaTheme="minorHAnsi" w:hint="eastAsia"/>
+        </w:rPr>
+        <w:t xml:space="preserve">를 </w:t>
+      </w:r>
+      <w:proofErr w:type="spellStart"/>
+      <w:r>
+        <w:rPr>
+          <w:rFonts w:eastAsiaTheme="minorHAnsi" w:hint="eastAsia"/>
+        </w:rPr>
+        <w:t>생성하시오</w:t>
+      </w:r>
+      <w:proofErr w:type="spellEnd"/>
+      <w:r>
+        <w:rPr>
+          <w:rFonts w:eastAsiaTheme="minorHAnsi" w:hint="eastAsia"/>
+        </w:rPr>
+        <w:t>(c</w:t>
+      </w:r>
+      <w:r>
+        <w:rPr>
+          <w:rFonts w:eastAsiaTheme="minorHAnsi"/>
+        </w:rPr>
+        <w:t>reate)</w:t>
+      </w:r>
+    </w:p>
+    <w:p>
+      <w:pPr>
+        <w:jc w:val="left"/>
+        <w:rPr>
+          <w:rFonts w:eastAsiaTheme="minorHAnsi"/>
+        </w:rPr>
+      </w:pPr>
+    </w:p>
+    <w:p>
+      <w:pPr>
+        <w:jc w:val="left"/>
+        <w:rPr>
+          <w:rFonts w:eastAsiaTheme="minorHAnsi"/>
+        </w:rPr>
+      </w:pPr>
+      <w:r>
+        <w:rPr>
+          <w:rFonts w:eastAsiaTheme="minorHAnsi"/>
+        </w:rPr>
+        <w:t xml:space="preserve">View </w:t>
+      </w:r>
+      <w:r>
+        <w:rPr>
+          <w:rFonts w:eastAsiaTheme="minorHAnsi" w:hint="eastAsia"/>
+        </w:rPr>
+        <w:t>실체화</w:t>
+      </w:r>
+    </w:p>
+    <w:p>
+      <w:pPr>
+        <w:jc w:val="left"/>
+        <w:rPr>
+          <w:rFonts w:eastAsiaTheme="minorHAnsi"/>
+        </w:rPr>
+      </w:pPr>
+    </w:p>
+    <w:p>
+      <w:pPr>
+        <w:jc w:val="left"/>
+        <w:rPr>
+          <w:rFonts w:eastAsiaTheme="minorHAnsi"/>
+        </w:rPr>
+      </w:pPr>
+      <w:r>
+        <w:rPr>
+          <w:rFonts w:eastAsiaTheme="minorHAnsi"/>
+        </w:rPr>
+        <w:lastRenderedPageBreak/>
+        <w:t>Vi</w:t>
+      </w:r>
+      <w:r>
+        <w:rPr>
+          <w:rFonts w:eastAsiaTheme="minorHAnsi" w:hint="eastAsia"/>
+        </w:rPr>
+        <w:t>e</w:t>
+      </w:r>
+      <w:r>
+        <w:rPr>
+          <w:rFonts w:eastAsiaTheme="minorHAnsi"/>
+        </w:rPr>
+        <w:t xml:space="preserve">w </w:t>
+      </w:r>
+      <w:r>
+        <w:rPr>
+          <w:rFonts w:eastAsiaTheme="minorHAnsi" w:hint="eastAsia"/>
+        </w:rPr>
+        <w:t>사용상의 장단점을 설명하십시오.</w:t>
+      </w:r>
+    </w:p>
+    <w:p>
+      <w:pPr>
+        <w:jc w:val="left"/>
+        <w:rPr>
+          <w:rFonts w:eastAsiaTheme="minorHAnsi"/>
+        </w:rPr>
+      </w:pPr>
+    </w:p>
+    <w:p>
+      <w:pPr>
+        <w:jc w:val="left"/>
+        <w:rPr>
+          <w:rFonts w:eastAsiaTheme="minorHAnsi"/>
+        </w:rPr>
+      </w:pPr>
+      <w:r>
+        <w:rPr>
+          <w:rFonts w:eastAsiaTheme="minorHAnsi" w:hint="eastAsia"/>
+        </w:rPr>
+        <w:t>데이터 독립성이란?</w:t>
+      </w:r>
+    </w:p>
+    <w:p>
+      <w:pPr>
+        <w:jc w:val="left"/>
+        <w:rPr>
+          <w:rFonts w:eastAsiaTheme="minorHAnsi"/>
+        </w:rPr>
+      </w:pPr>
+    </w:p>
+    <w:p>
+      <w:pPr>
+        <w:jc w:val="left"/>
+        <w:rPr>
+          <w:rFonts w:eastAsiaTheme="minorHAnsi"/>
+        </w:rPr>
+      </w:pPr>
+      <w:r>
+        <w:rPr>
+          <w:rFonts w:eastAsiaTheme="minorHAnsi" w:hint="eastAsia"/>
+        </w:rPr>
+        <w:t>데이터 독립성의 장단점</w:t>
+      </w:r>
+    </w:p>
+    <w:p>
+      <w:pPr>
+        <w:jc w:val="left"/>
+        <w:rPr>
+          <w:rFonts w:eastAsiaTheme="minorHAnsi"/>
+        </w:rPr>
+      </w:pPr>
+    </w:p>
+    <w:p>
+      <w:pPr>
+        <w:jc w:val="left"/>
+        <w:rPr>
+          <w:rFonts w:eastAsiaTheme="minorHAnsi" w:hint="eastAsia"/>
+        </w:rPr>
+      </w:pPr>
     </w:p>
     <w:sectPr>
       <w:pgSz w:w="11906" w:h="16838"/>

</xml_diff>